<commit_message>
13/06 15h last commit
</commit_message>
<xml_diff>
--- a/Dossier Analyse/DA_BP_Eco_Responsables.docx
+++ b/Dossier Analyse/DA_BP_Eco_Responsables.docx
@@ -4758,97 +4758,276 @@
     </w:p>
     <w:p/>
     <w:p>
-      <w:r>
-        <w:t xml:space="preserve">Définition des vues et </w:t>
-      </w:r>
-      <w:r>
-        <w:t>requêtes</w:t>
-      </w:r>
-      <w:r>
+      <w:pPr>
+        <w:rPr>
+          <w:rStyle w:val="cm-punctuation"/>
+          <w:rFonts w:ascii="Courier New" w:hAnsi="Courier New" w:cs="Courier New"/>
+          <w:color w:val="444444"/>
+          <w:szCs w:val="20"/>
+          <w:shd w:val="clear" w:color="auto" w:fill="E5E5E5"/>
+        </w:rPr>
+      </w:pPr>
+      <w:r>
+        <w:rPr>
+          <w:rStyle w:val="cm-keyword"/>
+          <w:rFonts w:ascii="Courier New" w:hAnsi="Courier New" w:cs="Courier New"/>
+          <w:color w:val="770088"/>
+          <w:szCs w:val="20"/>
+          <w:shd w:val="clear" w:color="auto" w:fill="E5E5E5"/>
+        </w:rPr>
+        <w:t>GRANT</w:t>
+      </w:r>
+      <w:r>
+        <w:rPr>
+          <w:rFonts w:ascii="Courier New" w:hAnsi="Courier New" w:cs="Courier New"/>
+          <w:color w:val="444444"/>
+          <w:szCs w:val="20"/>
+          <w:shd w:val="clear" w:color="auto" w:fill="E5E5E5"/>
+        </w:rPr>
+        <w:t> </w:t>
+      </w:r>
+      <w:r>
+        <w:rPr>
+          <w:rStyle w:val="cm-keyword"/>
+          <w:rFonts w:ascii="Courier New" w:hAnsi="Courier New" w:cs="Courier New"/>
+          <w:color w:val="770088"/>
+          <w:szCs w:val="20"/>
+          <w:shd w:val="clear" w:color="auto" w:fill="E5E5E5"/>
+        </w:rPr>
+        <w:t>ALL</w:t>
+      </w:r>
+      <w:r>
+        <w:rPr>
+          <w:rFonts w:ascii="Courier New" w:hAnsi="Courier New" w:cs="Courier New"/>
+          <w:color w:val="444444"/>
+          <w:szCs w:val="20"/>
+          <w:shd w:val="clear" w:color="auto" w:fill="E5E5E5"/>
+        </w:rPr>
+        <w:t> </w:t>
+      </w:r>
+      <w:r>
+        <w:rPr>
+          <w:rStyle w:val="cm-keyword"/>
+          <w:rFonts w:ascii="Courier New" w:hAnsi="Courier New" w:cs="Courier New"/>
+          <w:color w:val="770088"/>
+          <w:szCs w:val="20"/>
+          <w:shd w:val="clear" w:color="auto" w:fill="E5E5E5"/>
+        </w:rPr>
+        <w:t>PRIVILEGES</w:t>
+      </w:r>
+      <w:r>
+        <w:rPr>
+          <w:rFonts w:ascii="Courier New" w:hAnsi="Courier New" w:cs="Courier New"/>
+          <w:color w:val="444444"/>
+          <w:szCs w:val="20"/>
+          <w:shd w:val="clear" w:color="auto" w:fill="E5E5E5"/>
+        </w:rPr>
+        <w:t> </w:t>
+      </w:r>
+      <w:r>
+        <w:rPr>
+          <w:rStyle w:val="cm-keyword"/>
+          <w:rFonts w:ascii="Courier New" w:hAnsi="Courier New" w:cs="Courier New"/>
+          <w:color w:val="770088"/>
+          <w:szCs w:val="20"/>
+          <w:shd w:val="clear" w:color="auto" w:fill="E5E5E5"/>
+        </w:rPr>
+        <w:t>ON</w:t>
+      </w:r>
+      <w:r>
+        <w:rPr>
+          <w:rFonts w:ascii="Courier New" w:hAnsi="Courier New" w:cs="Courier New"/>
+          <w:color w:val="444444"/>
+          <w:szCs w:val="20"/>
+          <w:shd w:val="clear" w:color="auto" w:fill="E5E5E5"/>
+        </w:rPr>
+        <w:t> </w:t>
+      </w:r>
+      <w:r>
+        <w:rPr>
+          <w:rStyle w:val="cm-variable-2"/>
+          <w:rFonts w:ascii="Courier New" w:hAnsi="Courier New" w:cs="Courier New"/>
+          <w:color w:val="0055AA"/>
+          <w:szCs w:val="20"/>
+          <w:shd w:val="clear" w:color="auto" w:fill="E5E5E5"/>
+        </w:rPr>
+        <w:t>`bpecoresponsables</w:t>
+      </w:r>
+      <w:proofErr w:type="gramStart"/>
+      <w:r>
+        <w:rPr>
+          <w:rStyle w:val="cm-variable-2"/>
+          <w:rFonts w:ascii="Courier New" w:hAnsi="Courier New" w:cs="Courier New"/>
+          <w:color w:val="0055AA"/>
+          <w:szCs w:val="20"/>
+          <w:shd w:val="clear" w:color="auto" w:fill="E5E5E5"/>
+        </w:rPr>
+        <w:t>`</w:t>
+      </w:r>
+      <w:r>
+        <w:rPr>
+          <w:rFonts w:ascii="Courier New" w:hAnsi="Courier New" w:cs="Courier New"/>
+          <w:color w:val="444444"/>
+          <w:szCs w:val="20"/>
+          <w:shd w:val="clear" w:color="auto" w:fill="E5E5E5"/>
+        </w:rPr>
+        <w:t>.</w:t>
+      </w:r>
+      <w:r>
+        <w:rPr>
+          <w:rStyle w:val="cm-operator"/>
+          <w:rFonts w:ascii="Courier New" w:hAnsi="Courier New" w:cs="Courier New"/>
+          <w:color w:val="FF00FF"/>
+          <w:szCs w:val="20"/>
+          <w:shd w:val="clear" w:color="auto" w:fill="E5E5E5"/>
+        </w:rPr>
+        <w:t>*</w:t>
+      </w:r>
+      <w:proofErr w:type="gramEnd"/>
+      <w:r>
+        <w:rPr>
+          <w:rFonts w:ascii="Courier New" w:hAnsi="Courier New" w:cs="Courier New"/>
+          <w:color w:val="444444"/>
+          <w:szCs w:val="20"/>
+          <w:shd w:val="clear" w:color="auto" w:fill="E5E5E5"/>
+        </w:rPr>
+        <w:t> </w:t>
+      </w:r>
+      <w:r>
+        <w:rPr>
+          <w:rStyle w:val="cm-keyword"/>
+          <w:rFonts w:ascii="Courier New" w:hAnsi="Courier New" w:cs="Courier New"/>
+          <w:color w:val="770088"/>
+          <w:szCs w:val="20"/>
+          <w:shd w:val="clear" w:color="auto" w:fill="E5E5E5"/>
+        </w:rPr>
+        <w:t>TO</w:t>
+      </w:r>
+      <w:r>
+        <w:rPr>
+          <w:rFonts w:ascii="Courier New" w:hAnsi="Courier New" w:cs="Courier New"/>
+          <w:color w:val="444444"/>
+          <w:szCs w:val="20"/>
+          <w:shd w:val="clear" w:color="auto" w:fill="E5E5E5"/>
+        </w:rPr>
+        <w:t> </w:t>
+      </w:r>
+      <w:r>
+        <w:rPr>
+          <w:rStyle w:val="cm-string"/>
+          <w:rFonts w:ascii="Courier New" w:hAnsi="Courier New" w:cs="Courier New"/>
+          <w:color w:val="AA1111"/>
+          <w:szCs w:val="20"/>
+          <w:shd w:val="clear" w:color="auto" w:fill="E5E5E5"/>
+        </w:rPr>
+        <w:t>'pbaudelot'</w:t>
+      </w:r>
+      <w:r>
+        <w:rPr>
+          <w:rStyle w:val="cm-variable-2"/>
+          <w:rFonts w:ascii="Courier New" w:hAnsi="Courier New" w:cs="Courier New"/>
+          <w:color w:val="0055AA"/>
+          <w:szCs w:val="20"/>
+          <w:shd w:val="clear" w:color="auto" w:fill="E5E5E5"/>
+        </w:rPr>
+        <w:t>@'%'; ALTER USER '</w:t>
+      </w:r>
+      <w:proofErr w:type="spellStart"/>
+      <w:r>
+        <w:rPr>
+          <w:rStyle w:val="cm-variable-2"/>
+          <w:rFonts w:ascii="Courier New" w:hAnsi="Courier New" w:cs="Courier New"/>
+          <w:color w:val="0055AA"/>
+          <w:szCs w:val="20"/>
+          <w:shd w:val="clear" w:color="auto" w:fill="E5E5E5"/>
+        </w:rPr>
+        <w:t>pbaudelot</w:t>
+      </w:r>
+      <w:proofErr w:type="spellEnd"/>
+      <w:r>
+        <w:rPr>
+          <w:rStyle w:val="cm-variable-2"/>
+          <w:rFonts w:ascii="Courier New" w:hAnsi="Courier New" w:cs="Courier New"/>
+          <w:color w:val="0055AA"/>
+          <w:szCs w:val="20"/>
+          <w:shd w:val="clear" w:color="auto" w:fill="E5E5E5"/>
+        </w:rPr>
+        <w:t>'@'%'</w:t>
+      </w:r>
+      <w:r>
+        <w:rPr>
+          <w:rFonts w:ascii="Courier New" w:hAnsi="Courier New" w:cs="Courier New"/>
+          <w:color w:val="444444"/>
+          <w:szCs w:val="20"/>
+          <w:shd w:val="clear" w:color="auto" w:fill="E5E5E5"/>
+        </w:rPr>
+        <w:t> </w:t>
+      </w:r>
+      <w:r>
+        <w:rPr>
+          <w:rStyle w:val="cm-punctuation"/>
+          <w:rFonts w:ascii="Courier New" w:hAnsi="Courier New" w:cs="Courier New"/>
+          <w:color w:val="444444"/>
+          <w:szCs w:val="20"/>
+          <w:shd w:val="clear" w:color="auto" w:fill="E5E5E5"/>
+        </w:rPr>
+        <w:t>;</w:t>
+      </w:r>
+    </w:p>
+    <w:p>
+      <w:pPr>
+        <w:rPr>
+          <w:rStyle w:val="cm-punctuation"/>
+          <w:rFonts w:ascii="Courier New" w:hAnsi="Courier New" w:cs="Courier New"/>
+          <w:color w:val="444444"/>
+          <w:szCs w:val="20"/>
+          <w:shd w:val="clear" w:color="auto" w:fill="E5E5E5"/>
+        </w:rPr>
+      </w:pPr>
+    </w:p>
+    <w:p>
+      <w:r>
+        <w:t>Accès à la base de données : user</w:t>
+      </w:r>
+      <w:r>
+        <w:rPr>
+          <w:color w:val="FF0000"/>
+        </w:rPr>
         <w:t xml:space="preserve"> </w:t>
       </w:r>
-      <w:r>
-        <w:t>clefs de la base</w:t>
-      </w:r>
-    </w:p>
-    <w:p/>
-    <w:p>
-      <w:pPr>
-        <w:jc w:val="center"/>
+      <w:proofErr w:type="spellStart"/>
+      <w:r>
         <w:rPr>
           <w:color w:val="FF0000"/>
         </w:rPr>
-      </w:pPr>
+        <w:t>pbaudelot</w:t>
+      </w:r>
+      <w:proofErr w:type="spellEnd"/>
       <w:r>
         <w:rPr>
           <w:color w:val="FF0000"/>
         </w:rPr>
-        <w:t xml:space="preserve">Il est utile avant le développement de formaliser, </w:t>
-      </w:r>
+        <w:t xml:space="preserve"> / </w:t>
+      </w:r>
+      <w:proofErr w:type="spellStart"/>
+      <w:r>
+        <w:t>password</w:t>
+      </w:r>
+      <w:proofErr w:type="spellEnd"/>
       <w:r>
         <w:rPr>
           <w:color w:val="FF0000"/>
         </w:rPr>
-        <w:t>écran</w:t>
-      </w:r>
+        <w:t xml:space="preserve"> </w:t>
+      </w:r>
+      <w:proofErr w:type="spellStart"/>
       <w:r>
         <w:rPr>
           <w:color w:val="FF0000"/>
         </w:rPr>
-        <w:t xml:space="preserve"> par </w:t>
-      </w:r>
-      <w:r>
-        <w:rPr>
-          <w:color w:val="FF0000"/>
-        </w:rPr>
-        <w:t>écran</w:t>
-      </w:r>
-      <w:r>
-        <w:rPr>
-          <w:color w:val="FF0000"/>
-        </w:rPr>
-        <w:t xml:space="preserve">, les </w:t>
-      </w:r>
-      <w:r>
-        <w:rPr>
-          <w:color w:val="FF0000"/>
-        </w:rPr>
-        <w:t>requêtes</w:t>
-      </w:r>
-      <w:r>
-        <w:rPr>
-          <w:color w:val="FF0000"/>
-        </w:rPr>
-        <w:t xml:space="preserve"> </w:t>
-      </w:r>
-      <w:proofErr w:type="spellStart"/>
-      <w:r>
-        <w:rPr>
-          <w:color w:val="FF0000"/>
-        </w:rPr>
-        <w:t>sql</w:t>
+        <w:t>pbaudelot</w:t>
       </w:r>
       <w:proofErr w:type="spellEnd"/>
-      <w:r>
-        <w:rPr>
-          <w:color w:val="FF0000"/>
-        </w:rPr>
-        <w:t xml:space="preserve"> qui seront </w:t>
-      </w:r>
-      <w:r>
-        <w:rPr>
-          <w:color w:val="FF0000"/>
-        </w:rPr>
-        <w:t>exécutées.</w:t>
-      </w:r>
-    </w:p>
-    <w:p>
-      <w:pPr>
-        <w:jc w:val="center"/>
-        <w:rPr>
-          <w:color w:val="FF0000"/>
-        </w:rPr>
-      </w:pPr>
     </w:p>
     <w:sectPr>
       <w:type w:val="continuous"/>
@@ -6826,6 +7005,31 @@
       <w:contextualSpacing/>
     </w:pPr>
   </w:style>
+  <w:style w:type="character" w:customStyle="1" w:styleId="cm-keyword">
+    <w:name w:val="cm-keyword"/>
+    <w:basedOn w:val="Policepardfaut"/>
+    <w:rsid w:val="00206968"/>
+  </w:style>
+  <w:style w:type="character" w:customStyle="1" w:styleId="cm-variable-2">
+    <w:name w:val="cm-variable-2"/>
+    <w:basedOn w:val="Policepardfaut"/>
+    <w:rsid w:val="00206968"/>
+  </w:style>
+  <w:style w:type="character" w:customStyle="1" w:styleId="cm-operator">
+    <w:name w:val="cm-operator"/>
+    <w:basedOn w:val="Policepardfaut"/>
+    <w:rsid w:val="00206968"/>
+  </w:style>
+  <w:style w:type="character" w:customStyle="1" w:styleId="cm-string">
+    <w:name w:val="cm-string"/>
+    <w:basedOn w:val="Policepardfaut"/>
+    <w:rsid w:val="00206968"/>
+  </w:style>
+  <w:style w:type="character" w:customStyle="1" w:styleId="cm-punctuation">
+    <w:name w:val="cm-punctuation"/>
+    <w:basedOn w:val="Policepardfaut"/>
+    <w:rsid w:val="00206968"/>
+  </w:style>
 </w:styles>
 </file>
 

</xml_diff>